<commit_message>
Added more api tests and test results and updated  documentation
</commit_message>
<xml_diff>
--- a/RemediX_Documentation.docx
+++ b/RemediX_Documentation.docx
@@ -650,8 +650,80 @@
           <w:rFonts w:ascii="CG Times" w:cs="CG Times" w:eastAsia="CG Times" w:hAnsi="CG Times"/>
           <w:b w:val="1"/>
           <w:bCs w:val="1"/>
-          <w:sz w:val="32"/>
-          <w:szCs w:val="32"/>
+          <w:sz w:val="28"/>
+          <w:szCs w:val="28"/>
+        </w:rPr>
+      </w:pPr>
+      <w:r>
+        <w:rPr>
+          <w:rFonts w:ascii="CG Times" w:cs="CG Times" w:eastAsia="CG Times" w:hAnsi="CG Times"/>
+          <w:b w:val="1"/>
+          <w:bCs w:val="1"/>
+          <w:sz w:val="28"/>
+          <w:szCs w:val="28"/>
+          <w:rtl w:val="0"/>
+        </w:rPr>
+        <w:t xml:space="preserve">Working Application Link (Password must be of 8 characters) -</w:t>
+      </w:r>
+    </w:p>
+    <w:p>
+      <w:pPr>
+        <w:jc w:val="both"/>
+        <w:rPr>
+          <w:rFonts w:ascii="CG Times" w:cs="CG Times" w:eastAsia="CG Times" w:hAnsi="CG Times"/>
+          <w:b w:val="1"/>
+          <w:bCs w:val="1"/>
+          <w:sz w:val="28"/>
+          <w:szCs w:val="28"/>
+        </w:rPr>
+      </w:pPr>
+      <w:hyperlink r:id="rId8">
+        <w:r>
+          <w:rPr>
+            <w:rFonts w:ascii="CG Times" w:cs="CG Times" w:eastAsia="CG Times" w:hAnsi="CG Times"/>
+            <w:b w:val="1"/>
+            <w:bCs w:val="1"/>
+            <w:color w:val="1155cc"/>
+            <w:sz w:val="28"/>
+            <w:szCs w:val="28"/>
+            <w:u w:val="single"/>
+            <w:rtl w:val="0"/>
+          </w:rPr>
+          <w:t xml:space="preserve">https://remedi-x.vercel.app/</w:t>
+        </w:r>
+      </w:hyperlink>
+      <w:r>
+        <w:rPr>
+          <w:rtl w:val="0"/>
+        </w:rPr>
+      </w:r>
+    </w:p>
+    <w:p>
+      <w:pPr>
+        <w:jc w:val="both"/>
+        <w:rPr>
+          <w:rFonts w:ascii="CG Times" w:cs="CG Times" w:eastAsia="CG Times" w:hAnsi="CG Times"/>
+          <w:b w:val="1"/>
+          <w:bCs w:val="1"/>
+          <w:sz w:val="30"/>
+          <w:szCs w:val="30"/>
+        </w:rPr>
+      </w:pPr>
+      <w:r>
+        <w:rPr>
+          <w:rtl w:val="0"/>
+        </w:rPr>
+      </w:r>
+    </w:p>
+    <w:p>
+      <w:pPr>
+        <w:jc w:val="both"/>
+        <w:rPr>
+          <w:rFonts w:ascii="CG Times" w:cs="CG Times" w:eastAsia="CG Times" w:hAnsi="CG Times"/>
+          <w:b w:val="1"/>
+          <w:bCs w:val="1"/>
+          <w:sz w:val="30"/>
+          <w:szCs w:val="30"/>
         </w:rPr>
       </w:pPr>
       <w:r>
@@ -1136,7 +1208,7 @@
                     <pic:cNvPicPr preferRelativeResize="0"/>
                   </pic:nvPicPr>
                   <pic:blipFill>
-                    <a:blip r:embed="rId8"/>
+                    <a:blip r:embed="rId9"/>
                     <a:srcRect b="0" l="0" r="0" t="0"/>
                     <a:stretch>
                       <a:fillRect/>
@@ -3497,7 +3569,7 @@
                     <pic:cNvPicPr preferRelativeResize="0"/>
                   </pic:nvPicPr>
                   <pic:blipFill>
-                    <a:blip r:embed="rId9"/>
+                    <a:blip r:embed="rId10"/>
                     <a:srcRect b="0" l="0" r="0" t="0"/>
                     <a:stretch>
                       <a:fillRect/>
@@ -4138,7 +4210,7 @@
           <w:szCs w:val="28"/>
         </w:rPr>
       </w:pPr>
-      <w:hyperlink r:id="rId10">
+      <w:hyperlink r:id="rId11">
         <w:r>
           <w:rPr>
             <w:rFonts w:ascii="CG Times" w:cs="CG Times" w:eastAsia="CG Times" w:hAnsi="CG Times"/>
@@ -4206,7 +4278,7 @@
           <w:rFonts w:ascii="CG Times" w:cs="CG Times" w:eastAsia="CG Times" w:hAnsi="CG Times"/>
         </w:rPr>
       </w:pPr>
-      <w:hyperlink r:id="rId11">
+      <w:hyperlink r:id="rId12">
         <w:r>
           <w:rPr>
             <w:rFonts w:ascii="CG Times" w:cs="CG Times" w:eastAsia="CG Times" w:hAnsi="CG Times"/>
@@ -4219,6 +4291,72 @@
             <w:rtl w:val="0"/>
           </w:rPr>
           <w:t xml:space="preserve">https://drive.google.com/file/d/1gIRYJPQlwEiCsp6ofjlFly6ynsgSplsx/view?usp=sharing</w:t>
+        </w:r>
+      </w:hyperlink>
+      <w:r>
+        <w:rPr>
+          <w:rtl w:val="0"/>
+        </w:rPr>
+      </w:r>
+    </w:p>
+    <w:p>
+      <w:pPr>
+        <w:jc w:val="both"/>
+        <w:rPr>
+          <w:rFonts w:ascii="CG Times" w:cs="CG Times" w:eastAsia="CG Times" w:hAnsi="CG Times"/>
+        </w:rPr>
+      </w:pPr>
+      <w:r>
+        <w:rPr>
+          <w:rtl w:val="0"/>
+        </w:rPr>
+      </w:r>
+    </w:p>
+    <w:p>
+      <w:pPr>
+        <w:jc w:val="both"/>
+        <w:rPr>
+          <w:rFonts w:ascii="CG Times" w:cs="CG Times" w:eastAsia="CG Times" w:hAnsi="CG Times"/>
+          <w:b w:val="1"/>
+          <w:bCs w:val="1"/>
+          <w:sz w:val="28"/>
+          <w:szCs w:val="28"/>
+        </w:rPr>
+      </w:pPr>
+      <w:r>
+        <w:rPr>
+          <w:rFonts w:ascii="CG Times" w:cs="CG Times" w:eastAsia="CG Times" w:hAnsi="CG Times"/>
+          <w:b w:val="1"/>
+          <w:bCs w:val="1"/>
+          <w:sz w:val="28"/>
+          <w:szCs w:val="28"/>
+          <w:rtl w:val="0"/>
+        </w:rPr>
+        <w:t xml:space="preserve">Working Application Link (Password must be of 8 characters) -</w:t>
+      </w:r>
+    </w:p>
+    <w:p>
+      <w:pPr>
+        <w:jc w:val="both"/>
+        <w:rPr>
+          <w:rFonts w:ascii="CG Times" w:cs="CG Times" w:eastAsia="CG Times" w:hAnsi="CG Times"/>
+          <w:sz w:val="28"/>
+          <w:szCs w:val="28"/>
+        </w:rPr>
+      </w:pPr>
+      <w:hyperlink r:id="rId13">
+        <w:r>
+          <w:rPr>
+            <w:rFonts w:ascii="CG Times" w:cs="CG Times" w:eastAsia="CG Times" w:hAnsi="CG Times"/>
+            <w:b w:val="1"/>
+            <w:bCs w:val="1"/>
+            <w:color w:val="1155cc"/>
+            <w:sz w:val="28"/>
+            <w:szCs w:val="28"/>
+            <w:u w:val="single"/>
+            <w:rtl w:val="0"/>
+          </w:rPr>
+          <w:t xml:space="preserve">https://remedi-x.vercel.app/</w:t>
         </w:r>
       </w:hyperlink>
       <w:r>

</xml_diff>